<commit_message>
added 2 more research readings 2nd Nov
</commit_message>
<xml_diff>
--- a/Research papers reading.docx
+++ b/Research papers reading.docx
@@ -71,20 +71,20 @@
         <w:tblLook w:val="0600"/>
       </w:tblPr>
       <w:tblGrid>
-        <w:gridCol w:w="2520"/>
+        <w:gridCol w:w="2519"/>
         <w:gridCol w:w="1890"/>
         <w:gridCol w:w="1980"/>
         <w:gridCol w:w="1440"/>
         <w:gridCol w:w="1530"/>
         <w:gridCol w:w="1170"/>
-        <w:gridCol w:w="1620"/>
-        <w:gridCol w:w="1980"/>
+        <w:gridCol w:w="1621"/>
+        <w:gridCol w:w="1978"/>
       </w:tblGrid>
       <w:tr>
         <w:trPr/>
         <w:tc>
           <w:tcPr>
-            <w:tcW w:w="2520" w:type="dxa"/>
+            <w:tcW w:w="2519" w:type="dxa"/>
             <w:tcBorders>
               <w:top w:val="single" w:sz="8" w:space="0" w:color="000001"/>
               <w:left w:val="single" w:sz="8" w:space="0" w:color="000001"/>
@@ -276,7 +276,7 @@
         </w:tc>
         <w:tc>
           <w:tcPr>
-            <w:tcW w:w="1620" w:type="dxa"/>
+            <w:tcW w:w="1621" w:type="dxa"/>
             <w:tcBorders>
               <w:top w:val="single" w:sz="8" w:space="0" w:color="000001"/>
               <w:left w:val="single" w:sz="8" w:space="0" w:color="000001"/>
@@ -308,7 +308,7 @@
         </w:tc>
         <w:tc>
           <w:tcPr>
-            <w:tcW w:w="1980" w:type="dxa"/>
+            <w:tcW w:w="1978" w:type="dxa"/>
             <w:tcBorders>
               <w:top w:val="single" w:sz="8" w:space="0" w:color="000001"/>
               <w:left w:val="single" w:sz="8" w:space="0" w:color="000001"/>
@@ -343,7 +343,7 @@
         <w:trPr/>
         <w:tc>
           <w:tcPr>
-            <w:tcW w:w="2520" w:type="dxa"/>
+            <w:tcW w:w="2519" w:type="dxa"/>
             <w:tcBorders>
               <w:top w:val="single" w:sz="8" w:space="0" w:color="000001"/>
               <w:left w:val="single" w:sz="8" w:space="0" w:color="000001"/>
@@ -579,7 +579,7 @@
         </w:tc>
         <w:tc>
           <w:tcPr>
-            <w:tcW w:w="1620" w:type="dxa"/>
+            <w:tcW w:w="1621" w:type="dxa"/>
             <w:tcBorders>
               <w:top w:val="single" w:sz="8" w:space="0" w:color="000001"/>
               <w:left w:val="single" w:sz="8" w:space="0" w:color="000001"/>
@@ -627,7 +627,7 @@
         </w:tc>
         <w:tc>
           <w:tcPr>
-            <w:tcW w:w="1980" w:type="dxa"/>
+            <w:tcW w:w="1978" w:type="dxa"/>
             <w:tcBorders>
               <w:top w:val="single" w:sz="8" w:space="0" w:color="000001"/>
               <w:left w:val="single" w:sz="8" w:space="0" w:color="000001"/>
@@ -678,7 +678,7 @@
         <w:trPr/>
         <w:tc>
           <w:tcPr>
-            <w:tcW w:w="2520" w:type="dxa"/>
+            <w:tcW w:w="2519" w:type="dxa"/>
             <w:tcBorders>
               <w:top w:val="single" w:sz="8" w:space="0" w:color="000001"/>
               <w:left w:val="single" w:sz="8" w:space="0" w:color="000001"/>
@@ -719,6 +719,7 @@
               <w:rPr>
                 <w:rStyle w:val="StrongEmphasis"/>
                 <w:rFonts w:ascii="Myriad Pro;Helvetica;Arial;sans-serif" w:hAnsi="Myriad Pro;Helvetica;Arial;sans-serif"/>
+                <w:i w:val="false"/>
                 <w:i w:val="false"/>
                 <w:caps w:val="false"/>
                 <w:smallCaps w:val="false"/>
@@ -729,15 +730,7 @@
             </w:pPr>
             <w:r>
               <w:rPr/>
-              <w:t xml:space="preserve">Consumer Decision Process / </w:t>
-            </w:r>
-            <w:r>
-              <w:rPr/>
-              <w:t>Year?</w:t>
-            </w:r>
-            <w:r>
-              <w:rPr/>
-              <w:t xml:space="preserve"> / </w:t>
+              <w:t xml:space="preserve">Consumer Decision Process / Year? / </w:t>
             </w:r>
             <w:r>
               <w:rPr>
@@ -959,7 +952,7 @@
         </w:tc>
         <w:tc>
           <w:tcPr>
-            <w:tcW w:w="1620" w:type="dxa"/>
+            <w:tcW w:w="1621" w:type="dxa"/>
             <w:tcBorders>
               <w:top w:val="single" w:sz="8" w:space="0" w:color="000001"/>
               <w:left w:val="single" w:sz="8" w:space="0" w:color="000001"/>
@@ -1007,7 +1000,7 @@
         </w:tc>
         <w:tc>
           <w:tcPr>
-            <w:tcW w:w="1980" w:type="dxa"/>
+            <w:tcW w:w="1978" w:type="dxa"/>
             <w:tcBorders>
               <w:top w:val="single" w:sz="8" w:space="0" w:color="000001"/>
               <w:left w:val="single" w:sz="8" w:space="0" w:color="000001"/>
@@ -1131,32 +1124,33 @@
         <w:trPr/>
         <w:tc>
           <w:tcPr>
-            <w:tcW w:w="2520" w:type="dxa"/>
-            <w:tcBorders>
-              <w:top w:val="single" w:sz="8" w:space="0" w:color="000001"/>
-              <w:left w:val="single" w:sz="8" w:space="0" w:color="000001"/>
-              <w:bottom w:val="single" w:sz="8" w:space="0" w:color="000001"/>
-              <w:right w:val="single" w:sz="8" w:space="0" w:color="000001"/>
-              <w:insideH w:val="single" w:sz="8" w:space="0" w:color="000001"/>
-              <w:insideV w:val="single" w:sz="8" w:space="0" w:color="000001"/>
-            </w:tcBorders>
-            <w:shd w:fill="auto" w:val="clear"/>
-          </w:tcPr>
-          <w:p>
-            <w:pPr>
-              <w:pStyle w:val="Normal"/>
-              <w:keepNext w:val="false"/>
-              <w:keepLines w:val="false"/>
-              <w:widowControl w:val="false"/>
-              <w:shd w:val="clear" w:fill="auto"/>
-              <w:spacing w:lineRule="auto" w:line="240" w:before="0" w:after="0"/>
-              <w:ind w:left="0" w:right="0" w:hanging="0"/>
-              <w:contextualSpacing/>
-              <w:jc w:val="left"/>
-              <w:rPr/>
-            </w:pPr>
-            <w:r>
-              <w:rPr/>
+            <w:tcW w:w="2519" w:type="dxa"/>
+            <w:tcBorders>
+              <w:top w:val="single" w:sz="8" w:space="0" w:color="000001"/>
+              <w:left w:val="single" w:sz="8" w:space="0" w:color="000001"/>
+              <w:bottom w:val="single" w:sz="8" w:space="0" w:color="000001"/>
+              <w:right w:val="single" w:sz="8" w:space="0" w:color="000001"/>
+              <w:insideH w:val="single" w:sz="8" w:space="0" w:color="000001"/>
+              <w:insideV w:val="single" w:sz="8" w:space="0" w:color="000001"/>
+            </w:tcBorders>
+            <w:shd w:fill="auto" w:val="clear"/>
+          </w:tcPr>
+          <w:p>
+            <w:pPr>
+              <w:pStyle w:val="Normal"/>
+              <w:keepNext w:val="false"/>
+              <w:keepLines w:val="false"/>
+              <w:widowControl w:val="false"/>
+              <w:shd w:val="clear" w:fill="auto"/>
+              <w:spacing w:lineRule="auto" w:line="240" w:before="0" w:after="0"/>
+              <w:ind w:left="0" w:right="0" w:hanging="0"/>
+              <w:contextualSpacing/>
+              <w:jc w:val="left"/>
+              <w:rPr/>
+            </w:pPr>
+            <w:r>
+              <w:rPr/>
+              <w:t>The Impact of Social Network Marketing on Consumer Purchase Intention in Pakistan: Consumer Engagement as a Mediator / Asian Journal of Business and Accounting 10(1), 2017</w:t>
             </w:r>
           </w:p>
         </w:tc>
@@ -1188,6 +1182,39 @@
             </w:pPr>
             <w:r>
               <w:rPr/>
+              <w:t>This study analyses data taken</w:t>
+            </w:r>
+          </w:p>
+          <w:p>
+            <w:pPr>
+              <w:pStyle w:val="Normal"/>
+              <w:widowControl w:val="false"/>
+              <w:shd w:val="clear" w:fill="auto"/>
+              <w:spacing w:lineRule="auto" w:line="240" w:before="0" w:after="0"/>
+              <w:ind w:left="0" w:right="0" w:hanging="0"/>
+              <w:contextualSpacing/>
+              <w:jc w:val="left"/>
+              <w:rPr/>
+            </w:pPr>
+            <w:r>
+              <w:rPr/>
+              <w:t>from 300 existing users of social network marketing websites in</w:t>
+            </w:r>
+          </w:p>
+          <w:p>
+            <w:pPr>
+              <w:pStyle w:val="Normal"/>
+              <w:widowControl w:val="false"/>
+              <w:shd w:val="clear" w:fill="auto"/>
+              <w:spacing w:lineRule="auto" w:line="240" w:before="0" w:after="0"/>
+              <w:ind w:left="0" w:right="0" w:hanging="0"/>
+              <w:contextualSpacing/>
+              <w:jc w:val="left"/>
+              <w:rPr/>
+            </w:pPr>
+            <w:r>
+              <w:rPr/>
+              <w:t>Pakistan. designed questionnaire</w:t>
             </w:r>
           </w:p>
         </w:tc>
@@ -1219,6 +1246,43 @@
             </w:pPr>
             <w:r>
               <w:rPr/>
+              <w:t>This paper investigates the impact of social network</w:t>
+            </w:r>
+          </w:p>
+          <w:p>
+            <w:pPr>
+              <w:pStyle w:val="Normal"/>
+              <w:widowControl w:val="false"/>
+              <w:shd w:val="clear" w:fill="auto"/>
+              <w:spacing w:lineRule="auto" w:line="240" w:before="0" w:after="0"/>
+              <w:ind w:left="0" w:right="0" w:hanging="0"/>
+              <w:contextualSpacing/>
+              <w:jc w:val="left"/>
+              <w:rPr/>
+            </w:pPr>
+            <w:r>
+              <w:rPr/>
+              <w:t>marketing on consumer purchase intention and how it is affected</w:t>
+            </w:r>
+          </w:p>
+          <w:p>
+            <w:pPr>
+              <w:pStyle w:val="Normal"/>
+              <w:widowControl w:val="false"/>
+              <w:shd w:val="clear" w:fill="auto"/>
+              <w:spacing w:lineRule="auto" w:line="240" w:before="0" w:after="0"/>
+              <w:ind w:left="0" w:right="0" w:hanging="0"/>
+              <w:contextualSpacing/>
+              <w:jc w:val="left"/>
+              <w:rPr/>
+            </w:pPr>
+            <w:r>
+              <w:rPr/>
+              <w:t xml:space="preserve">by the mediating role of consumer engagement. </w:t>
+            </w:r>
+            <w:r>
+              <w:rPr/>
+              <w:t>Based on UGT theory (Uses and Gratification Theory)</w:t>
             </w:r>
           </w:p>
         </w:tc>
@@ -1250,6 +1314,39 @@
             </w:pPr>
             <w:r>
               <w:rPr/>
+              <w:t>Different indices including Relative Chi-square</w:t>
+            </w:r>
+          </w:p>
+          <w:p>
+            <w:pPr>
+              <w:pStyle w:val="Normal"/>
+              <w:widowControl w:val="false"/>
+              <w:shd w:val="clear" w:fill="auto"/>
+              <w:spacing w:lineRule="auto" w:line="240" w:before="0" w:after="0"/>
+              <w:ind w:left="0" w:right="0" w:hanging="0"/>
+              <w:contextualSpacing/>
+              <w:jc w:val="left"/>
+              <w:rPr/>
+            </w:pPr>
+            <w:r>
+              <w:rPr/>
+              <w:t>(CMIN/DF), Goodness of Fit (GFI), Comparative Fit Index (CFI) and</w:t>
+            </w:r>
+          </w:p>
+          <w:p>
+            <w:pPr>
+              <w:pStyle w:val="Normal"/>
+              <w:widowControl w:val="false"/>
+              <w:shd w:val="clear" w:fill="auto"/>
+              <w:spacing w:lineRule="auto" w:line="240" w:before="0" w:after="0"/>
+              <w:ind w:left="0" w:right="0" w:hanging="0"/>
+              <w:contextualSpacing/>
+              <w:jc w:val="left"/>
+              <w:rPr/>
+            </w:pPr>
+            <w:r>
+              <w:rPr/>
+              <w:t>Root Mean Square Residual (RMR) were considered</w:t>
             </w:r>
           </w:p>
         </w:tc>
@@ -1281,6 +1378,23 @@
             </w:pPr>
             <w:r>
               <w:rPr/>
+              <w:t>The examination of</w:t>
+            </w:r>
+          </w:p>
+          <w:p>
+            <w:pPr>
+              <w:pStyle w:val="Normal"/>
+              <w:widowControl w:val="false"/>
+              <w:shd w:val="clear" w:fill="auto"/>
+              <w:spacing w:lineRule="auto" w:line="240" w:before="0" w:after="0"/>
+              <w:ind w:left="0" w:right="0" w:hanging="0"/>
+              <w:contextualSpacing/>
+              <w:jc w:val="left"/>
+              <w:rPr/>
+            </w:pPr>
+            <w:r>
+              <w:rPr/>
+              <w:t>the hypotheses was based on the t-value</w:t>
             </w:r>
           </w:p>
         </w:tc>
@@ -1312,68 +1426,247 @@
             </w:pPr>
             <w:r>
               <w:rPr/>
-            </w:r>
-          </w:p>
-        </w:tc>
-        <w:tc>
-          <w:tcPr>
-            <w:tcW w:w="1620" w:type="dxa"/>
-            <w:tcBorders>
-              <w:top w:val="single" w:sz="8" w:space="0" w:color="000001"/>
-              <w:left w:val="single" w:sz="8" w:space="0" w:color="000001"/>
-              <w:bottom w:val="single" w:sz="8" w:space="0" w:color="000001"/>
-              <w:right w:val="single" w:sz="8" w:space="0" w:color="000001"/>
-              <w:insideH w:val="single" w:sz="8" w:space="0" w:color="000001"/>
-              <w:insideV w:val="single" w:sz="8" w:space="0" w:color="000001"/>
-            </w:tcBorders>
-            <w:shd w:fill="auto" w:val="clear"/>
-          </w:tcPr>
-          <w:p>
-            <w:pPr>
-              <w:pStyle w:val="Normal"/>
-              <w:keepNext w:val="false"/>
-              <w:keepLines w:val="false"/>
-              <w:widowControl w:val="false"/>
-              <w:shd w:val="clear" w:fill="auto"/>
-              <w:spacing w:lineRule="auto" w:line="240" w:before="0" w:after="0"/>
-              <w:ind w:left="0" w:right="0" w:hanging="0"/>
-              <w:contextualSpacing/>
-              <w:jc w:val="left"/>
-              <w:rPr/>
-            </w:pPr>
-            <w:r>
-              <w:rPr/>
-            </w:r>
-          </w:p>
-        </w:tc>
-        <w:tc>
-          <w:tcPr>
-            <w:tcW w:w="1980" w:type="dxa"/>
-            <w:tcBorders>
-              <w:top w:val="single" w:sz="8" w:space="0" w:color="000001"/>
-              <w:left w:val="single" w:sz="8" w:space="0" w:color="000001"/>
-              <w:bottom w:val="single" w:sz="8" w:space="0" w:color="000001"/>
-              <w:right w:val="single" w:sz="8" w:space="0" w:color="000001"/>
-              <w:insideH w:val="single" w:sz="8" w:space="0" w:color="000001"/>
-              <w:insideV w:val="single" w:sz="8" w:space="0" w:color="000001"/>
-            </w:tcBorders>
-            <w:shd w:fill="auto" w:val="clear"/>
-          </w:tcPr>
-          <w:p>
-            <w:pPr>
-              <w:pStyle w:val="Normal"/>
-              <w:keepNext w:val="false"/>
-              <w:keepLines w:val="false"/>
-              <w:widowControl w:val="false"/>
-              <w:shd w:val="clear" w:fill="auto"/>
-              <w:spacing w:lineRule="auto" w:line="240" w:before="0" w:after="0"/>
-              <w:ind w:left="0" w:right="0" w:hanging="0"/>
-              <w:contextualSpacing/>
-              <w:jc w:val="left"/>
-              <w:rPr/>
-            </w:pPr>
-            <w:r>
-              <w:rPr/>
+              <w:t>Estimated</w:t>
+            </w:r>
+          </w:p>
+          <w:p>
+            <w:pPr>
+              <w:pStyle w:val="Normal"/>
+              <w:widowControl w:val="false"/>
+              <w:shd w:val="clear" w:fill="auto"/>
+              <w:spacing w:lineRule="auto" w:line="240" w:before="0" w:after="0"/>
+              <w:ind w:left="0" w:right="0" w:hanging="0"/>
+              <w:contextualSpacing/>
+              <w:jc w:val="left"/>
+              <w:rPr/>
+            </w:pPr>
+            <w:r>
+              <w:rPr/>
+              <w:t>path</w:t>
+            </w:r>
+          </w:p>
+          <w:p>
+            <w:pPr>
+              <w:pStyle w:val="Normal"/>
+              <w:widowControl w:val="false"/>
+              <w:shd w:val="clear" w:fill="auto"/>
+              <w:spacing w:lineRule="auto" w:line="240" w:before="0" w:after="0"/>
+              <w:ind w:left="0" w:right="0" w:hanging="0"/>
+              <w:contextualSpacing/>
+              <w:jc w:val="left"/>
+              <w:rPr/>
+            </w:pPr>
+            <w:r>
+              <w:rPr/>
+              <w:t>coefficient</w:t>
+            </w:r>
+          </w:p>
+          <w:p>
+            <w:pPr>
+              <w:pStyle w:val="Normal"/>
+              <w:widowControl w:val="false"/>
+              <w:shd w:val="clear" w:fill="auto"/>
+              <w:spacing w:lineRule="auto" w:line="240" w:before="0" w:after="0"/>
+              <w:ind w:left="0" w:right="0" w:hanging="0"/>
+              <w:contextualSpacing/>
+              <w:jc w:val="left"/>
+              <w:rPr/>
+            </w:pPr>
+            <w:r>
+              <w:rPr/>
+              <w:t>Standard Critical</w:t>
+            </w:r>
+          </w:p>
+          <w:p>
+            <w:pPr>
+              <w:pStyle w:val="Normal"/>
+              <w:widowControl w:val="false"/>
+              <w:shd w:val="clear" w:fill="auto"/>
+              <w:spacing w:lineRule="auto" w:line="240" w:before="0" w:after="0"/>
+              <w:ind w:left="0" w:right="0" w:hanging="0"/>
+              <w:contextualSpacing/>
+              <w:jc w:val="left"/>
+              <w:rPr/>
+            </w:pPr>
+            <w:r>
+              <w:rPr/>
+              <w:t>error</w:t>
+            </w:r>
+          </w:p>
+          <w:p>
+            <w:pPr>
+              <w:pStyle w:val="Normal"/>
+              <w:widowControl w:val="false"/>
+              <w:shd w:val="clear" w:fill="auto"/>
+              <w:spacing w:lineRule="auto" w:line="240" w:before="0" w:after="0"/>
+              <w:ind w:left="0" w:right="0" w:hanging="0"/>
+              <w:contextualSpacing/>
+              <w:jc w:val="left"/>
+              <w:rPr/>
+            </w:pPr>
+            <w:r>
+              <w:rPr/>
+              <w:t>ratio</w:t>
+            </w:r>
+          </w:p>
+        </w:tc>
+        <w:tc>
+          <w:tcPr>
+            <w:tcW w:w="1621" w:type="dxa"/>
+            <w:tcBorders>
+              <w:top w:val="single" w:sz="8" w:space="0" w:color="000001"/>
+              <w:left w:val="single" w:sz="8" w:space="0" w:color="000001"/>
+              <w:bottom w:val="single" w:sz="8" w:space="0" w:color="000001"/>
+              <w:right w:val="single" w:sz="8" w:space="0" w:color="000001"/>
+              <w:insideH w:val="single" w:sz="8" w:space="0" w:color="000001"/>
+              <w:insideV w:val="single" w:sz="8" w:space="0" w:color="000001"/>
+            </w:tcBorders>
+            <w:shd w:fill="auto" w:val="clear"/>
+          </w:tcPr>
+          <w:p>
+            <w:pPr>
+              <w:pStyle w:val="Normal"/>
+              <w:keepNext w:val="false"/>
+              <w:keepLines w:val="false"/>
+              <w:widowControl w:val="false"/>
+              <w:shd w:val="clear" w:fill="auto"/>
+              <w:spacing w:lineRule="auto" w:line="240" w:before="0" w:after="0"/>
+              <w:ind w:left="0" w:right="0" w:hanging="0"/>
+              <w:contextualSpacing/>
+              <w:jc w:val="left"/>
+              <w:rPr/>
+            </w:pPr>
+            <w:r>
+              <w:rPr/>
+              <w:t>This study expands on the</w:t>
+            </w:r>
+          </w:p>
+          <w:p>
+            <w:pPr>
+              <w:pStyle w:val="Normal"/>
+              <w:widowControl w:val="false"/>
+              <w:shd w:val="clear" w:fill="auto"/>
+              <w:spacing w:lineRule="auto" w:line="240" w:before="0" w:after="0"/>
+              <w:ind w:left="0" w:right="0" w:hanging="0"/>
+              <w:contextualSpacing/>
+              <w:jc w:val="left"/>
+              <w:rPr/>
+            </w:pPr>
+            <w:r>
+              <w:rPr/>
+              <w:t>existing research of social network marketing by investigating the</w:t>
+            </w:r>
+          </w:p>
+          <w:p>
+            <w:pPr>
+              <w:pStyle w:val="Normal"/>
+              <w:widowControl w:val="false"/>
+              <w:shd w:val="clear" w:fill="auto"/>
+              <w:spacing w:lineRule="auto" w:line="240" w:before="0" w:after="0"/>
+              <w:ind w:left="0" w:right="0" w:hanging="0"/>
+              <w:contextualSpacing/>
+              <w:jc w:val="left"/>
+              <w:rPr/>
+            </w:pPr>
+            <w:r>
+              <w:rPr/>
+              <w:t>indirect effect of consumer engagement on the relationship between</w:t>
+            </w:r>
+          </w:p>
+          <w:p>
+            <w:pPr>
+              <w:pStyle w:val="Normal"/>
+              <w:widowControl w:val="false"/>
+              <w:shd w:val="clear" w:fill="auto"/>
+              <w:spacing w:lineRule="auto" w:line="240" w:before="0" w:after="0"/>
+              <w:ind w:left="0" w:right="0" w:hanging="0"/>
+              <w:contextualSpacing/>
+              <w:jc w:val="left"/>
+              <w:rPr/>
+            </w:pPr>
+            <w:r>
+              <w:rPr/>
+              <w:t>social network marketing and consumer purchase intention in the</w:t>
+            </w:r>
+          </w:p>
+          <w:p>
+            <w:pPr>
+              <w:pStyle w:val="Normal"/>
+              <w:widowControl w:val="false"/>
+              <w:shd w:val="clear" w:fill="auto"/>
+              <w:spacing w:lineRule="auto" w:line="240" w:before="0" w:after="0"/>
+              <w:ind w:left="0" w:right="0" w:hanging="0"/>
+              <w:contextualSpacing/>
+              <w:jc w:val="left"/>
+              <w:rPr/>
+            </w:pPr>
+            <w:r>
+              <w:rPr/>
+              <w:t>context of Pakistan.</w:t>
+            </w:r>
+          </w:p>
+        </w:tc>
+        <w:tc>
+          <w:tcPr>
+            <w:tcW w:w="1978" w:type="dxa"/>
+            <w:tcBorders>
+              <w:top w:val="single" w:sz="8" w:space="0" w:color="000001"/>
+              <w:left w:val="single" w:sz="8" w:space="0" w:color="000001"/>
+              <w:bottom w:val="single" w:sz="8" w:space="0" w:color="000001"/>
+              <w:right w:val="single" w:sz="8" w:space="0" w:color="000001"/>
+              <w:insideH w:val="single" w:sz="8" w:space="0" w:color="000001"/>
+              <w:insideV w:val="single" w:sz="8" w:space="0" w:color="000001"/>
+            </w:tcBorders>
+            <w:shd w:fill="auto" w:val="clear"/>
+          </w:tcPr>
+          <w:p>
+            <w:pPr>
+              <w:pStyle w:val="Normal"/>
+              <w:keepNext w:val="false"/>
+              <w:keepLines w:val="false"/>
+              <w:widowControl w:val="false"/>
+              <w:shd w:val="clear" w:fill="auto"/>
+              <w:spacing w:lineRule="auto" w:line="240" w:before="0" w:after="0"/>
+              <w:ind w:left="0" w:right="0" w:hanging="0"/>
+              <w:contextualSpacing/>
+              <w:jc w:val="left"/>
+              <w:rPr/>
+            </w:pPr>
+            <w:r>
+              <w:rPr/>
+              <w:t>More weight can be added to the literature by comparing the influence</w:t>
+            </w:r>
+          </w:p>
+          <w:p>
+            <w:pPr>
+              <w:pStyle w:val="Normal"/>
+              <w:widowControl w:val="false"/>
+              <w:shd w:val="clear" w:fill="auto"/>
+              <w:spacing w:lineRule="auto" w:line="240" w:before="0" w:after="0"/>
+              <w:ind w:left="0" w:right="0" w:hanging="0"/>
+              <w:contextualSpacing/>
+              <w:jc w:val="left"/>
+              <w:rPr/>
+            </w:pPr>
+            <w:r>
+              <w:rPr/>
+              <w:t>of electronic word-of-mouth e-WOM to the marketing campaigns</w:t>
+            </w:r>
+          </w:p>
+          <w:p>
+            <w:pPr>
+              <w:pStyle w:val="Normal"/>
+              <w:widowControl w:val="false"/>
+              <w:shd w:val="clear" w:fill="auto"/>
+              <w:spacing w:lineRule="auto" w:line="240" w:before="0" w:after="0"/>
+              <w:ind w:left="0" w:right="0" w:hanging="0"/>
+              <w:contextualSpacing/>
+              <w:jc w:val="left"/>
+              <w:rPr/>
+            </w:pPr>
+            <w:r>
+              <w:rPr/>
+              <w:t>carried out by various companies in various social websites.</w:t>
             </w:r>
           </w:p>
         </w:tc>
@@ -1382,32 +1675,65 @@
         <w:trPr/>
         <w:tc>
           <w:tcPr>
-            <w:tcW w:w="2520" w:type="dxa"/>
-            <w:tcBorders>
-              <w:top w:val="single" w:sz="8" w:space="0" w:color="000001"/>
-              <w:left w:val="single" w:sz="8" w:space="0" w:color="000001"/>
-              <w:bottom w:val="single" w:sz="8" w:space="0" w:color="000001"/>
-              <w:right w:val="single" w:sz="8" w:space="0" w:color="000001"/>
-              <w:insideH w:val="single" w:sz="8" w:space="0" w:color="000001"/>
-              <w:insideV w:val="single" w:sz="8" w:space="0" w:color="000001"/>
-            </w:tcBorders>
-            <w:shd w:fill="auto" w:val="clear"/>
-          </w:tcPr>
-          <w:p>
-            <w:pPr>
-              <w:pStyle w:val="Normal"/>
-              <w:keepNext w:val="false"/>
-              <w:keepLines w:val="false"/>
-              <w:widowControl w:val="false"/>
-              <w:shd w:val="clear" w:fill="auto"/>
-              <w:spacing w:lineRule="auto" w:line="240" w:before="0" w:after="0"/>
-              <w:ind w:left="0" w:right="0" w:hanging="0"/>
-              <w:contextualSpacing/>
-              <w:jc w:val="left"/>
-              <w:rPr/>
-            </w:pPr>
-            <w:r>
-              <w:rPr/>
+            <w:tcW w:w="2519" w:type="dxa"/>
+            <w:tcBorders>
+              <w:top w:val="single" w:sz="8" w:space="0" w:color="000001"/>
+              <w:left w:val="single" w:sz="8" w:space="0" w:color="000001"/>
+              <w:bottom w:val="single" w:sz="8" w:space="0" w:color="000001"/>
+              <w:right w:val="single" w:sz="8" w:space="0" w:color="000001"/>
+              <w:insideH w:val="single" w:sz="8" w:space="0" w:color="000001"/>
+              <w:insideV w:val="single" w:sz="8" w:space="0" w:color="000001"/>
+            </w:tcBorders>
+            <w:shd w:fill="auto" w:val="clear"/>
+          </w:tcPr>
+          <w:p>
+            <w:pPr>
+              <w:pStyle w:val="Normal"/>
+              <w:keepNext w:val="false"/>
+              <w:keepLines w:val="false"/>
+              <w:widowControl w:val="false"/>
+              <w:shd w:val="clear" w:fill="auto"/>
+              <w:spacing w:lineRule="auto" w:line="240" w:before="0" w:after="0"/>
+              <w:ind w:left="0" w:right="0" w:hanging="0"/>
+              <w:contextualSpacing/>
+              <w:jc w:val="left"/>
+              <w:rPr/>
+            </w:pPr>
+            <w:r>
+              <w:rPr/>
+              <w:t>Using Twitter Data to Infer Personal Values of Japanese Consumers / 29th Pacific Asia Conference on Language, Information and Computation pages 480 - 487</w:t>
+            </w:r>
+          </w:p>
+          <w:p>
+            <w:pPr>
+              <w:pStyle w:val="Normal"/>
+              <w:widowControl w:val="false"/>
+              <w:shd w:val="clear" w:fill="auto"/>
+              <w:spacing w:lineRule="auto" w:line="240" w:before="0" w:after="0"/>
+              <w:ind w:left="0" w:right="0" w:hanging="0"/>
+              <w:contextualSpacing/>
+              <w:jc w:val="left"/>
+              <w:rPr/>
+            </w:pPr>
+            <w:r>
+              <w:rPr/>
+              <w:t>Shanghai, China, October 30 - November 1, 2015</w:t>
+            </w:r>
+          </w:p>
+          <w:p>
+            <w:pPr>
+              <w:pStyle w:val="Normal"/>
+              <w:widowControl w:val="false"/>
+              <w:shd w:val="clear" w:fill="auto"/>
+              <w:spacing w:lineRule="auto" w:line="240" w:before="0" w:after="0"/>
+              <w:ind w:left="0" w:right="0" w:hanging="0"/>
+              <w:contextualSpacing/>
+              <w:jc w:val="left"/>
+              <w:rPr/>
+            </w:pPr>
+            <w:r>
+              <w:rPr/>
+              <w:t>Copyright 2015 by Yinjun Hu and Yasuo Tanida</w:t>
             </w:r>
           </w:p>
         </w:tc>
@@ -1439,6 +1765,39 @@
             </w:pPr>
             <w:r>
               <w:rPr/>
+              <w:t>The dataset used in our experiment con-</w:t>
+            </w:r>
+          </w:p>
+          <w:p>
+            <w:pPr>
+              <w:pStyle w:val="Normal"/>
+              <w:widowControl w:val="false"/>
+              <w:shd w:val="clear" w:fill="auto"/>
+              <w:spacing w:lineRule="auto" w:line="240" w:before="0" w:after="0"/>
+              <w:ind w:left="0" w:right="0" w:hanging="0"/>
+              <w:contextualSpacing/>
+              <w:jc w:val="left"/>
+              <w:rPr/>
+            </w:pPr>
+            <w:r>
+              <w:rPr/>
+              <w:t>sisted of two subsets: Societas data and tweets, both</w:t>
+            </w:r>
+          </w:p>
+          <w:p>
+            <w:pPr>
+              <w:pStyle w:val="Normal"/>
+              <w:widowControl w:val="false"/>
+              <w:shd w:val="clear" w:fill="auto"/>
+              <w:spacing w:lineRule="auto" w:line="240" w:before="0" w:after="0"/>
+              <w:ind w:left="0" w:right="0" w:hanging="0"/>
+              <w:contextualSpacing/>
+              <w:jc w:val="left"/>
+              <w:rPr/>
+            </w:pPr>
+            <w:r>
+              <w:rPr/>
+              <w:t xml:space="preserve">related to 1,147 Twitter users. / </w:t>
             </w:r>
           </w:p>
         </w:tc>
@@ -1470,6 +1829,39 @@
             </w:pPr>
             <w:r>
               <w:rPr/>
+              <w:t>Our purpose is to use Twitter data to infer personal values in marketing for Japanese consumers / made an effort to analyze the associ-</w:t>
+            </w:r>
+          </w:p>
+          <w:p>
+            <w:pPr>
+              <w:pStyle w:val="Normal"/>
+              <w:widowControl w:val="false"/>
+              <w:shd w:val="clear" w:fill="auto"/>
+              <w:spacing w:lineRule="auto" w:line="240" w:before="0" w:after="0"/>
+              <w:ind w:left="0" w:right="0" w:hanging="0"/>
+              <w:contextualSpacing/>
+              <w:jc w:val="left"/>
+              <w:rPr/>
+            </w:pPr>
+            <w:r>
+              <w:rPr/>
+              <w:t>ations between personal values and their word uses</w:t>
+            </w:r>
+          </w:p>
+          <w:p>
+            <w:pPr>
+              <w:pStyle w:val="Normal"/>
+              <w:widowControl w:val="false"/>
+              <w:shd w:val="clear" w:fill="auto"/>
+              <w:spacing w:lineRule="auto" w:line="240" w:before="0" w:after="0"/>
+              <w:ind w:left="0" w:right="0" w:hanging="0"/>
+              <w:contextualSpacing/>
+              <w:jc w:val="left"/>
+              <w:rPr/>
+            </w:pPr>
+            <w:r>
+              <w:rPr/>
+              <w:t>in social media</w:t>
             </w:r>
           </w:p>
         </w:tc>
@@ -1501,6 +1893,43 @@
             </w:pPr>
             <w:r>
               <w:rPr/>
+              <w:t>Loopy Belief</w:t>
+            </w:r>
+          </w:p>
+          <w:p>
+            <w:pPr>
+              <w:pStyle w:val="Normal"/>
+              <w:widowControl w:val="false"/>
+              <w:shd w:val="clear" w:fill="auto"/>
+              <w:spacing w:lineRule="auto" w:line="240" w:before="0" w:after="0"/>
+              <w:ind w:left="0" w:right="0" w:hanging="0"/>
+              <w:contextualSpacing/>
+              <w:jc w:val="left"/>
+              <w:rPr/>
+            </w:pPr>
+            <w:r>
+              <w:rPr/>
+              <w:t xml:space="preserve">Propagation algorithm / TF-IDF / </w:t>
+            </w:r>
+            <w:r>
+              <w:rPr/>
+              <w:t>Latent semantic</w:t>
+            </w:r>
+          </w:p>
+          <w:p>
+            <w:pPr>
+              <w:pStyle w:val="Normal"/>
+              <w:widowControl w:val="false"/>
+              <w:shd w:val="clear" w:fill="auto"/>
+              <w:spacing w:lineRule="auto" w:line="240" w:before="0" w:after="0"/>
+              <w:ind w:left="0" w:right="0" w:hanging="0"/>
+              <w:contextualSpacing/>
+              <w:jc w:val="left"/>
+              <w:rPr/>
+            </w:pPr>
+            <w:r>
+              <w:rPr/>
+              <w:t xml:space="preserve">analysis / </w:t>
             </w:r>
           </w:p>
         </w:tc>
@@ -1532,6 +1961,59 @@
             </w:pPr>
             <w:r>
               <w:rPr/>
+              <w:t>dynamic model based</w:t>
+            </w:r>
+          </w:p>
+          <w:p>
+            <w:pPr>
+              <w:pStyle w:val="Normal"/>
+              <w:widowControl w:val="false"/>
+              <w:shd w:val="clear" w:fill="auto"/>
+              <w:spacing w:lineRule="auto" w:line="240" w:before="0" w:after="0"/>
+              <w:ind w:left="0" w:right="0" w:hanging="0"/>
+              <w:contextualSpacing/>
+              <w:jc w:val="left"/>
+              <w:rPr/>
+            </w:pPr>
+            <w:r>
+              <w:rPr/>
+              <w:t>on time-weighted frequency / based on</w:t>
+            </w:r>
+          </w:p>
+          <w:p>
+            <w:pPr>
+              <w:pStyle w:val="Normal"/>
+              <w:widowControl w:val="false"/>
+              <w:shd w:val="clear" w:fill="auto"/>
+              <w:spacing w:lineRule="auto" w:line="240" w:before="0" w:after="0"/>
+              <w:ind w:left="0" w:right="0" w:hanging="0"/>
+              <w:contextualSpacing/>
+              <w:jc w:val="left"/>
+              <w:rPr/>
+            </w:pPr>
+            <w:r>
+              <w:rPr/>
+              <w:t>Bayesian network / SVM / multi-</w:t>
+            </w:r>
+          </w:p>
+          <w:p>
+            <w:pPr>
+              <w:pStyle w:val="Normal"/>
+              <w:widowControl w:val="false"/>
+              <w:shd w:val="clear" w:fill="auto"/>
+              <w:spacing w:lineRule="auto" w:line="240" w:before="0" w:after="0"/>
+              <w:ind w:left="0" w:right="0" w:hanging="0"/>
+              <w:contextualSpacing/>
+              <w:jc w:val="left"/>
+              <w:rPr/>
+            </w:pPr>
+            <w:r>
+              <w:rPr/>
+              <w:t xml:space="preserve">nomial Naive Bayes / DTS </w:t>
+            </w:r>
+            <w:r>
+              <w:rPr/>
+              <w:t xml:space="preserve">(Bayesian Network) </w:t>
             </w:r>
           </w:p>
         </w:tc>
@@ -1563,68 +2045,107 @@
             </w:pPr>
             <w:r>
               <w:rPr/>
-            </w:r>
-          </w:p>
-        </w:tc>
-        <w:tc>
-          <w:tcPr>
-            <w:tcW w:w="1620" w:type="dxa"/>
-            <w:tcBorders>
-              <w:top w:val="single" w:sz="8" w:space="0" w:color="000001"/>
-              <w:left w:val="single" w:sz="8" w:space="0" w:color="000001"/>
-              <w:bottom w:val="single" w:sz="8" w:space="0" w:color="000001"/>
-              <w:right w:val="single" w:sz="8" w:space="0" w:color="000001"/>
-              <w:insideH w:val="single" w:sz="8" w:space="0" w:color="000001"/>
-              <w:insideV w:val="single" w:sz="8" w:space="0" w:color="000001"/>
-            </w:tcBorders>
-            <w:shd w:fill="auto" w:val="clear"/>
-          </w:tcPr>
-          <w:p>
-            <w:pPr>
-              <w:pStyle w:val="Normal"/>
-              <w:keepNext w:val="false"/>
-              <w:keepLines w:val="false"/>
-              <w:widowControl w:val="false"/>
-              <w:shd w:val="clear" w:fill="auto"/>
-              <w:spacing w:lineRule="auto" w:line="240" w:before="0" w:after="0"/>
-              <w:ind w:left="0" w:right="0" w:hanging="0"/>
-              <w:contextualSpacing/>
-              <w:jc w:val="left"/>
-              <w:rPr/>
-            </w:pPr>
-            <w:r>
-              <w:rPr/>
-            </w:r>
-          </w:p>
-        </w:tc>
-        <w:tc>
-          <w:tcPr>
-            <w:tcW w:w="1980" w:type="dxa"/>
-            <w:tcBorders>
-              <w:top w:val="single" w:sz="8" w:space="0" w:color="000001"/>
-              <w:left w:val="single" w:sz="8" w:space="0" w:color="000001"/>
-              <w:bottom w:val="single" w:sz="8" w:space="0" w:color="000001"/>
-              <w:right w:val="single" w:sz="8" w:space="0" w:color="000001"/>
-              <w:insideH w:val="single" w:sz="8" w:space="0" w:color="000001"/>
-              <w:insideV w:val="single" w:sz="8" w:space="0" w:color="000001"/>
-            </w:tcBorders>
-            <w:shd w:fill="auto" w:val="clear"/>
-          </w:tcPr>
-          <w:p>
-            <w:pPr>
-              <w:pStyle w:val="Normal"/>
-              <w:keepNext w:val="false"/>
-              <w:keepLines w:val="false"/>
-              <w:widowControl w:val="false"/>
-              <w:shd w:val="clear" w:fill="auto"/>
-              <w:spacing w:lineRule="auto" w:line="240" w:before="0" w:after="0"/>
-              <w:ind w:left="0" w:right="0" w:hanging="0"/>
-              <w:contextualSpacing/>
-              <w:jc w:val="left"/>
-              <w:rPr/>
-            </w:pPr>
-            <w:r>
-              <w:rPr/>
+              <w:t>10-fold cross-validation / accuracy (A), preci-</w:t>
+            </w:r>
+          </w:p>
+          <w:p>
+            <w:pPr>
+              <w:pStyle w:val="Normal"/>
+              <w:widowControl w:val="false"/>
+              <w:shd w:val="clear" w:fill="auto"/>
+              <w:spacing w:lineRule="auto" w:line="240" w:before="0" w:after="0"/>
+              <w:ind w:left="0" w:right="0" w:hanging="0"/>
+              <w:contextualSpacing/>
+              <w:jc w:val="left"/>
+              <w:rPr/>
+            </w:pPr>
+            <w:r>
+              <w:rPr/>
+              <w:t xml:space="preserve">sion (P), recall (R), and F-measure (F) </w:t>
+            </w:r>
+          </w:p>
+        </w:tc>
+        <w:tc>
+          <w:tcPr>
+            <w:tcW w:w="1621" w:type="dxa"/>
+            <w:tcBorders>
+              <w:top w:val="single" w:sz="8" w:space="0" w:color="000001"/>
+              <w:left w:val="single" w:sz="8" w:space="0" w:color="000001"/>
+              <w:bottom w:val="single" w:sz="8" w:space="0" w:color="000001"/>
+              <w:right w:val="single" w:sz="8" w:space="0" w:color="000001"/>
+              <w:insideH w:val="single" w:sz="8" w:space="0" w:color="000001"/>
+              <w:insideV w:val="single" w:sz="8" w:space="0" w:color="000001"/>
+            </w:tcBorders>
+            <w:shd w:fill="auto" w:val="clear"/>
+          </w:tcPr>
+          <w:p>
+            <w:pPr>
+              <w:pStyle w:val="Normal"/>
+              <w:keepNext w:val="false"/>
+              <w:keepLines w:val="false"/>
+              <w:widowControl w:val="false"/>
+              <w:shd w:val="clear" w:fill="auto"/>
+              <w:spacing w:lineRule="auto" w:line="240" w:before="0" w:after="0"/>
+              <w:ind w:left="0" w:right="0" w:hanging="0"/>
+              <w:contextualSpacing/>
+              <w:jc w:val="left"/>
+              <w:rPr/>
+            </w:pPr>
+            <w:r>
+              <w:rPr/>
+              <w:t>the inference of Twitter user’s personal values which are also essential factors to marketing</w:t>
+            </w:r>
+          </w:p>
+          <w:p>
+            <w:pPr>
+              <w:pStyle w:val="Normal"/>
+              <w:widowControl w:val="false"/>
+              <w:shd w:val="clear" w:fill="auto"/>
+              <w:spacing w:lineRule="auto" w:line="240" w:before="0" w:after="0"/>
+              <w:ind w:left="0" w:right="0" w:hanging="0"/>
+              <w:contextualSpacing/>
+              <w:jc w:val="left"/>
+              <w:rPr/>
+            </w:pPr>
+            <w:r>
+              <w:rPr/>
+              <w:t>science and consumer behavior prediction.</w:t>
+            </w:r>
+          </w:p>
+        </w:tc>
+        <w:tc>
+          <w:tcPr>
+            <w:tcW w:w="1978" w:type="dxa"/>
+            <w:tcBorders>
+              <w:top w:val="single" w:sz="8" w:space="0" w:color="000001"/>
+              <w:left w:val="single" w:sz="8" w:space="0" w:color="000001"/>
+              <w:bottom w:val="single" w:sz="8" w:space="0" w:color="000001"/>
+              <w:right w:val="single" w:sz="8" w:space="0" w:color="000001"/>
+              <w:insideH w:val="single" w:sz="8" w:space="0" w:color="000001"/>
+              <w:insideV w:val="single" w:sz="8" w:space="0" w:color="000001"/>
+            </w:tcBorders>
+            <w:shd w:fill="auto" w:val="clear"/>
+          </w:tcPr>
+          <w:p>
+            <w:pPr>
+              <w:pStyle w:val="Normal"/>
+              <w:keepNext w:val="false"/>
+              <w:keepLines w:val="false"/>
+              <w:widowControl w:val="false"/>
+              <w:shd w:val="clear" w:fill="auto"/>
+              <w:spacing w:lineRule="auto" w:line="240" w:before="0" w:after="0"/>
+              <w:ind w:left="0" w:right="0" w:hanging="0"/>
+              <w:contextualSpacing/>
+              <w:jc w:val="left"/>
+              <w:rPr/>
+            </w:pPr>
+            <w:r>
+              <w:rPr/>
+              <w:t xml:space="preserve">Demographic Inference for Twitter users / </w:t>
+            </w:r>
+            <w:r>
+              <w:rPr/>
+              <w:t xml:space="preserve">importance of a picture or link in a tweet </w:t>
             </w:r>
           </w:p>
         </w:tc>
@@ -1633,7 +2154,7 @@
         <w:trPr/>
         <w:tc>
           <w:tcPr>
-            <w:tcW w:w="2520" w:type="dxa"/>
+            <w:tcW w:w="2519" w:type="dxa"/>
             <w:tcBorders>
               <w:top w:val="single" w:sz="8" w:space="0" w:color="000001"/>
               <w:left w:val="single" w:sz="8" w:space="0" w:color="000001"/>
@@ -1819,38 +2340,38 @@
         </w:tc>
         <w:tc>
           <w:tcPr>
-            <w:tcW w:w="1620" w:type="dxa"/>
-            <w:tcBorders>
-              <w:top w:val="single" w:sz="8" w:space="0" w:color="000001"/>
-              <w:left w:val="single" w:sz="8" w:space="0" w:color="000001"/>
-              <w:bottom w:val="single" w:sz="8" w:space="0" w:color="000001"/>
-              <w:right w:val="single" w:sz="8" w:space="0" w:color="000001"/>
-              <w:insideH w:val="single" w:sz="8" w:space="0" w:color="000001"/>
-              <w:insideV w:val="single" w:sz="8" w:space="0" w:color="000001"/>
-            </w:tcBorders>
-            <w:shd w:fill="auto" w:val="clear"/>
-          </w:tcPr>
-          <w:p>
-            <w:pPr>
-              <w:pStyle w:val="Normal"/>
-              <w:keepNext w:val="false"/>
-              <w:keepLines w:val="false"/>
-              <w:widowControl w:val="false"/>
-              <w:shd w:val="clear" w:fill="auto"/>
-              <w:spacing w:lineRule="auto" w:line="240" w:before="0" w:after="0"/>
-              <w:ind w:left="0" w:right="0" w:hanging="0"/>
-              <w:contextualSpacing/>
-              <w:jc w:val="left"/>
-              <w:rPr/>
-            </w:pPr>
-            <w:r>
-              <w:rPr/>
-            </w:r>
-          </w:p>
-        </w:tc>
-        <w:tc>
-          <w:tcPr>
-            <w:tcW w:w="1980" w:type="dxa"/>
+            <w:tcW w:w="1621" w:type="dxa"/>
+            <w:tcBorders>
+              <w:top w:val="single" w:sz="8" w:space="0" w:color="000001"/>
+              <w:left w:val="single" w:sz="8" w:space="0" w:color="000001"/>
+              <w:bottom w:val="single" w:sz="8" w:space="0" w:color="000001"/>
+              <w:right w:val="single" w:sz="8" w:space="0" w:color="000001"/>
+              <w:insideH w:val="single" w:sz="8" w:space="0" w:color="000001"/>
+              <w:insideV w:val="single" w:sz="8" w:space="0" w:color="000001"/>
+            </w:tcBorders>
+            <w:shd w:fill="auto" w:val="clear"/>
+          </w:tcPr>
+          <w:p>
+            <w:pPr>
+              <w:pStyle w:val="Normal"/>
+              <w:keepNext w:val="false"/>
+              <w:keepLines w:val="false"/>
+              <w:widowControl w:val="false"/>
+              <w:shd w:val="clear" w:fill="auto"/>
+              <w:spacing w:lineRule="auto" w:line="240" w:before="0" w:after="0"/>
+              <w:ind w:left="0" w:right="0" w:hanging="0"/>
+              <w:contextualSpacing/>
+              <w:jc w:val="left"/>
+              <w:rPr/>
+            </w:pPr>
+            <w:r>
+              <w:rPr/>
+            </w:r>
+          </w:p>
+        </w:tc>
+        <w:tc>
+          <w:tcPr>
+            <w:tcW w:w="1978" w:type="dxa"/>
             <w:tcBorders>
               <w:top w:val="single" w:sz="8" w:space="0" w:color="000001"/>
               <w:left w:val="single" w:sz="8" w:space="0" w:color="000001"/>
@@ -1940,17 +2461,21 @@
   </w:style>
   <w:style w:type="paragraph" w:styleId="Heading1">
     <w:name w:val="Heading 1"/>
+    <w:basedOn w:val="Normal"/>
     <w:next w:val="Normal"/>
     <w:qFormat/>
     <w:pPr>
       <w:keepNext w:val="true"/>
       <w:keepLines/>
       <w:widowControl w:val="false"/>
+      <w:bidi w:val="0"/>
       <w:spacing w:lineRule="auto" w:line="240" w:before="400" w:after="120"/>
+      <w:contextualSpacing/>
+      <w:jc w:val="left"/>
     </w:pPr>
     <w:rPr>
       <w:rFonts w:ascii="Arial" w:hAnsi="Arial" w:eastAsia="Arial" w:cs="Arial"/>
-      <w:color w:val="auto"/>
+      <w:color w:val="00000A"/>
       <w:kern w:val="0"/>
       <w:sz w:val="40"/>
       <w:szCs w:val="40"/>
@@ -1959,18 +2484,22 @@
   </w:style>
   <w:style w:type="paragraph" w:styleId="Heading2">
     <w:name w:val="Heading 2"/>
+    <w:basedOn w:val="Normal"/>
     <w:next w:val="Normal"/>
     <w:qFormat/>
     <w:pPr>
       <w:keepNext w:val="true"/>
       <w:keepLines/>
       <w:widowControl w:val="false"/>
+      <w:bidi w:val="0"/>
       <w:spacing w:lineRule="auto" w:line="240" w:before="360" w:after="120"/>
+      <w:contextualSpacing/>
+      <w:jc w:val="left"/>
     </w:pPr>
     <w:rPr>
       <w:rFonts w:ascii="Arial" w:hAnsi="Arial" w:eastAsia="Arial" w:cs="Arial"/>
       <w:b w:val="false"/>
-      <w:color w:val="auto"/>
+      <w:color w:val="00000A"/>
       <w:kern w:val="0"/>
       <w:sz w:val="32"/>
       <w:szCs w:val="32"/>
@@ -1979,13 +2508,17 @@
   </w:style>
   <w:style w:type="paragraph" w:styleId="Heading3">
     <w:name w:val="Heading 3"/>
+    <w:basedOn w:val="Normal"/>
     <w:next w:val="Normal"/>
     <w:qFormat/>
     <w:pPr>
       <w:keepNext w:val="true"/>
       <w:keepLines/>
       <w:widowControl w:val="false"/>
+      <w:bidi w:val="0"/>
       <w:spacing w:lineRule="auto" w:line="240" w:before="320" w:after="80"/>
+      <w:contextualSpacing/>
+      <w:jc w:val="left"/>
     </w:pPr>
     <w:rPr>
       <w:rFonts w:ascii="Arial" w:hAnsi="Arial" w:eastAsia="Arial" w:cs="Arial"/>
@@ -1999,13 +2532,17 @@
   </w:style>
   <w:style w:type="paragraph" w:styleId="Heading4">
     <w:name w:val="Heading 4"/>
+    <w:basedOn w:val="Normal"/>
     <w:next w:val="Normal"/>
     <w:qFormat/>
     <w:pPr>
       <w:keepNext w:val="true"/>
       <w:keepLines/>
       <w:widowControl w:val="false"/>
+      <w:bidi w:val="0"/>
       <w:spacing w:lineRule="auto" w:line="240" w:before="280" w:after="80"/>
+      <w:contextualSpacing/>
+      <w:jc w:val="left"/>
     </w:pPr>
     <w:rPr>
       <w:rFonts w:ascii="Arial" w:hAnsi="Arial" w:eastAsia="Arial" w:cs="Arial"/>
@@ -2018,13 +2555,17 @@
   </w:style>
   <w:style w:type="paragraph" w:styleId="Heading5">
     <w:name w:val="Heading 5"/>
+    <w:basedOn w:val="Normal"/>
     <w:next w:val="Normal"/>
     <w:qFormat/>
     <w:pPr>
       <w:keepNext w:val="true"/>
       <w:keepLines/>
       <w:widowControl w:val="false"/>
+      <w:bidi w:val="0"/>
       <w:spacing w:lineRule="auto" w:line="240" w:before="240" w:after="80"/>
+      <w:contextualSpacing/>
+      <w:jc w:val="left"/>
     </w:pPr>
     <w:rPr>
       <w:rFonts w:ascii="Arial" w:hAnsi="Arial" w:eastAsia="Arial" w:cs="Arial"/>
@@ -2037,13 +2578,17 @@
   </w:style>
   <w:style w:type="paragraph" w:styleId="Heading6">
     <w:name w:val="Heading 6"/>
+    <w:basedOn w:val="Normal"/>
     <w:next w:val="Normal"/>
     <w:qFormat/>
     <w:pPr>
       <w:keepNext w:val="true"/>
       <w:keepLines/>
       <w:widowControl w:val="false"/>
+      <w:bidi w:val="0"/>
       <w:spacing w:lineRule="auto" w:line="240" w:before="240" w:after="80"/>
+      <w:contextualSpacing/>
+      <w:jc w:val="left"/>
     </w:pPr>
     <w:rPr>
       <w:rFonts w:ascii="Arial" w:hAnsi="Arial" w:eastAsia="Arial" w:cs="Arial"/>

</xml_diff>